<commit_message>
Added Github link in proposal doc
</commit_message>
<xml_diff>
--- a/Online Stationery Shop.docx
+++ b/Online Stationery Shop.docx
@@ -405,6 +405,32 @@
           <w:rtl w:val="0"/>
         </w:rPr>
         <w:t xml:space="preserve">Recommendations based on users past purchases  </w:t>
+      </w:r>
+    </w:p>
+    <w:p>
+      <w:pPr>
+        <w:pStyle w:val="Heading1"/>
+        <w:rPr/>
+      </w:pPr>
+      <w:bookmarkStart w:colFirst="0" w:colLast="0" w:name="_zm4o0t8jw67" w:id="5"/>
+      <w:bookmarkEnd w:id="5"/>
+      <w:r>
+        <w:rPr>
+          <w:rtl w:val="0"/>
+        </w:rPr>
+        <w:t xml:space="preserve">Github Repository Link</w:t>
+      </w:r>
+    </w:p>
+    <w:p>
+      <w:pPr>
+        <w:rPr/>
+      </w:pPr>
+      <w:r>
+        <w:rPr>
+          <w:rtl w:val="0"/>
+        </w:rPr>
+        <w:t xml:space="preserve">https://github.com/Anshuman33/ecomproj</w:t>
+        <w:br w:type="textWrapping"/>
       </w:r>
     </w:p>
     <w:sectPr>

</xml_diff>